<commit_message>
Change duration to start / end date. Chand PDF to use markdown (since html t pudoesn't seem to want to work)
</commit_message>
<xml_diff>
--- a/target/resume.docx
+++ b/target/resume.docx
@@ -228,6 +228,28 @@
     </w:p>
     <w:p>
       <w:pPr>
+        <w:pStyle w:val="Compact"/>
+        <w:numPr>
+          <w:ilvl w:val="0"/>
+          <w:numId w:val="1001"/>
+        </w:numPr>
+      </w:pPr>
+      <w:r>
+        <w:rPr>
+          <w:b/>
+          <w:bCs/>
+        </w:rPr>
+        <w:t xml:space="preserve">Title:</w:t>
+      </w:r>
+      <w:r>
+        <w:t xml:space="preserve"> </w:t>
+      </w:r>
+      <w:r>
+        <w:t xml:space="preserve">Senior Software Engineer</w:t>
+      </w:r>
+    </w:p>
+    <w:p>
+      <w:pPr>
         <w:pStyle w:val="FirstParagraph"/>
       </w:pPr>
       <w:r>
@@ -235,13 +257,60 @@
           <w:b/>
           <w:bCs/>
         </w:rPr>
+        <w:t xml:space="preserve">Duration:</w:t>
+      </w:r>
+      <w:r>
+        <w:t xml:space="preserve"> </w:t>
+      </w:r>
+      <w:r>
+        <w:t xml:space="preserve">2022-2024</w:t>
+      </w:r>
+    </w:p>
+    <w:p>
+      <w:r>
+        <w:pict>
+          <v:rect style="width:0;height:1.5pt" o:hralign="center" o:hrstd="t" o:hr="t"/>
+        </w:pict>
+      </w:r>
+    </w:p>
+    <w:p>
+      <w:pPr>
+        <w:pStyle w:val="Compact"/>
+        <w:numPr>
+          <w:ilvl w:val="0"/>
+          <w:numId w:val="1002"/>
+        </w:numPr>
+      </w:pPr>
+      <w:r>
+        <w:rPr>
+          <w:b/>
+          <w:bCs/>
+        </w:rPr>
         <w:t xml:space="preserve">Title:</w:t>
       </w:r>
       <w:r>
         <w:t xml:space="preserve"> </w:t>
       </w:r>
       <w:r>
-        <w:t xml:space="preserve">Senior Software Engineer</w:t>
+        <w:t xml:space="preserve">Software Engineer</w:t>
+      </w:r>
+    </w:p>
+    <w:p>
+      <w:pPr>
+        <w:pStyle w:val="FirstParagraph"/>
+      </w:pPr>
+      <w:r>
+        <w:rPr>
+          <w:b/>
+          <w:bCs/>
+        </w:rPr>
+        <w:t xml:space="preserve">Duration:</w:t>
+      </w:r>
+      <w:r>
+        <w:t xml:space="preserve"> </w:t>
+      </w:r>
+      <w:r>
+        <w:t xml:space="preserve">2020-2022</w:t>
       </w:r>
     </w:p>
     <w:p>
@@ -253,13 +322,13 @@
           <w:b/>
           <w:bCs/>
         </w:rPr>
-        <w:t xml:space="preserve">Duration:</w:t>
-      </w:r>
-      <w:r>
-        <w:t xml:space="preserve"> </w:t>
-      </w:r>
-      <w:r>
-        <w:t xml:space="preserve">2022-2024</w:t>
+        <w:t xml:space="preserve">Start Date:</w:t>
+      </w:r>
+      <w:r>
+        <w:t xml:space="preserve"> </w:t>
+      </w:r>
+      <w:r>
+        <w:t xml:space="preserve">December 2020</w:t>
       </w:r>
     </w:p>
     <w:p>
@@ -271,49 +340,13 @@
           <w:b/>
           <w:bCs/>
         </w:rPr>
-        <w:t xml:space="preserve">Title:</w:t>
-      </w:r>
-      <w:r>
-        <w:t xml:space="preserve"> </w:t>
-      </w:r>
-      <w:r>
-        <w:t xml:space="preserve">Software Engineer</w:t>
-      </w:r>
-    </w:p>
-    <w:p>
-      <w:pPr>
-        <w:pStyle w:val="BodyText"/>
-      </w:pPr>
-      <w:r>
-        <w:rPr>
-          <w:b/>
-          <w:bCs/>
-        </w:rPr>
-        <w:t xml:space="preserve">Duration:</w:t>
-      </w:r>
-      <w:r>
-        <w:t xml:space="preserve"> </w:t>
-      </w:r>
-      <w:r>
-        <w:t xml:space="preserve">2020-2022</w:t>
-      </w:r>
-    </w:p>
-    <w:p>
-      <w:pPr>
-        <w:pStyle w:val="BodyText"/>
-      </w:pPr>
-      <w:r>
-        <w:rPr>
-          <w:b/>
-          <w:bCs/>
-        </w:rPr>
-        <w:t xml:space="preserve">Duration:</w:t>
-      </w:r>
-      <w:r>
-        <w:t xml:space="preserve"> </w:t>
-      </w:r>
-      <w:r>
-        <w:t xml:space="preserve">December 2020 - July 2024</w:t>
+        <w:t xml:space="preserve">End Date:</w:t>
+      </w:r>
+      <w:r>
+        <w:t xml:space="preserve"> </w:t>
+      </w:r>
+      <w:r>
+        <w:t xml:space="preserve">July 2024</w:t>
       </w:r>
     </w:p>
     <w:p>
@@ -349,7 +382,7 @@
         <w:pStyle w:val="Compact"/>
         <w:numPr>
           <w:ilvl w:val="0"/>
-          <w:numId w:val="1001"/>
+          <w:numId w:val="1003"/>
         </w:numPr>
       </w:pPr>
       <w:r>
@@ -361,7 +394,7 @@
         <w:pStyle w:val="Compact"/>
         <w:numPr>
           <w:ilvl w:val="0"/>
-          <w:numId w:val="1001"/>
+          <w:numId w:val="1003"/>
         </w:numPr>
       </w:pPr>
       <w:r>
@@ -373,7 +406,7 @@
         <w:pStyle w:val="Compact"/>
         <w:numPr>
           <w:ilvl w:val="0"/>
-          <w:numId w:val="1001"/>
+          <w:numId w:val="1003"/>
         </w:numPr>
       </w:pPr>
       <w:r>
@@ -385,7 +418,7 @@
         <w:pStyle w:val="Compact"/>
         <w:numPr>
           <w:ilvl w:val="0"/>
-          <w:numId w:val="1001"/>
+          <w:numId w:val="1003"/>
         </w:numPr>
       </w:pPr>
       <w:r>
@@ -397,7 +430,7 @@
         <w:pStyle w:val="Compact"/>
         <w:numPr>
           <w:ilvl w:val="0"/>
-          <w:numId w:val="1001"/>
+          <w:numId w:val="1003"/>
         </w:numPr>
       </w:pPr>
       <w:r>
@@ -409,7 +442,7 @@
         <w:pStyle w:val="Compact"/>
         <w:numPr>
           <w:ilvl w:val="0"/>
-          <w:numId w:val="1001"/>
+          <w:numId w:val="1003"/>
         </w:numPr>
       </w:pPr>
       <w:r>
@@ -439,7 +472,7 @@
         <w:pStyle w:val="Compact"/>
         <w:numPr>
           <w:ilvl w:val="0"/>
-          <w:numId w:val="1002"/>
+          <w:numId w:val="1004"/>
         </w:numPr>
       </w:pPr>
       <w:r>
@@ -451,7 +484,7 @@
         <w:pStyle w:val="Compact"/>
         <w:numPr>
           <w:ilvl w:val="0"/>
-          <w:numId w:val="1002"/>
+          <w:numId w:val="1004"/>
         </w:numPr>
       </w:pPr>
       <w:r>
@@ -463,7 +496,7 @@
         <w:pStyle w:val="Compact"/>
         <w:numPr>
           <w:ilvl w:val="0"/>
-          <w:numId w:val="1002"/>
+          <w:numId w:val="1004"/>
         </w:numPr>
       </w:pPr>
       <w:r>
@@ -475,7 +508,7 @@
         <w:pStyle w:val="Compact"/>
         <w:numPr>
           <w:ilvl w:val="0"/>
-          <w:numId w:val="1002"/>
+          <w:numId w:val="1004"/>
         </w:numPr>
       </w:pPr>
       <w:r>
@@ -495,7 +528,7 @@
         <w:pStyle w:val="Compact"/>
         <w:numPr>
           <w:ilvl w:val="0"/>
-          <w:numId w:val="1003"/>
+          <w:numId w:val="1005"/>
         </w:numPr>
       </w:pPr>
       <w:r>
@@ -507,7 +540,7 @@
         <w:pStyle w:val="Compact"/>
         <w:numPr>
           <w:ilvl w:val="0"/>
-          <w:numId w:val="1003"/>
+          <w:numId w:val="1005"/>
         </w:numPr>
       </w:pPr>
       <w:r>
@@ -519,7 +552,7 @@
         <w:pStyle w:val="Compact"/>
         <w:numPr>
           <w:ilvl w:val="0"/>
-          <w:numId w:val="1003"/>
+          <w:numId w:val="1005"/>
         </w:numPr>
       </w:pPr>
       <w:r>
@@ -541,7 +574,7 @@
         <w:pStyle w:val="Compact"/>
         <w:numPr>
           <w:ilvl w:val="0"/>
-          <w:numId w:val="1004"/>
+          <w:numId w:val="1006"/>
         </w:numPr>
       </w:pPr>
       <w:r>
@@ -553,7 +586,7 @@
         <w:pStyle w:val="Compact"/>
         <w:numPr>
           <w:ilvl w:val="0"/>
-          <w:numId w:val="1004"/>
+          <w:numId w:val="1006"/>
         </w:numPr>
       </w:pPr>
       <w:r>
@@ -565,7 +598,7 @@
         <w:pStyle w:val="Compact"/>
         <w:numPr>
           <w:ilvl w:val="0"/>
-          <w:numId w:val="1004"/>
+          <w:numId w:val="1006"/>
         </w:numPr>
       </w:pPr>
       <w:r>
@@ -577,7 +610,7 @@
         <w:pStyle w:val="Compact"/>
         <w:numPr>
           <w:ilvl w:val="0"/>
-          <w:numId w:val="1004"/>
+          <w:numId w:val="1006"/>
         </w:numPr>
       </w:pPr>
       <w:r>
@@ -589,7 +622,7 @@
         <w:pStyle w:val="Compact"/>
         <w:numPr>
           <w:ilvl w:val="0"/>
-          <w:numId w:val="1004"/>
+          <w:numId w:val="1006"/>
         </w:numPr>
       </w:pPr>
       <w:r>
@@ -601,7 +634,7 @@
         <w:pStyle w:val="Compact"/>
         <w:numPr>
           <w:ilvl w:val="0"/>
-          <w:numId w:val="1004"/>
+          <w:numId w:val="1006"/>
         </w:numPr>
       </w:pPr>
       <w:r>
@@ -613,7 +646,7 @@
         <w:pStyle w:val="Compact"/>
         <w:numPr>
           <w:ilvl w:val="0"/>
-          <w:numId w:val="1004"/>
+          <w:numId w:val="1006"/>
         </w:numPr>
       </w:pPr>
       <w:r>
@@ -625,7 +658,7 @@
         <w:pStyle w:val="Compact"/>
         <w:numPr>
           <w:ilvl w:val="0"/>
-          <w:numId w:val="1004"/>
+          <w:numId w:val="1006"/>
         </w:numPr>
       </w:pPr>
       <w:r>
@@ -637,7 +670,7 @@
         <w:pStyle w:val="Compact"/>
         <w:numPr>
           <w:ilvl w:val="0"/>
-          <w:numId w:val="1004"/>
+          <w:numId w:val="1006"/>
         </w:numPr>
       </w:pPr>
       <w:r>
@@ -666,6 +699,28 @@
     </w:p>
     <w:p>
       <w:pPr>
+        <w:pStyle w:val="Compact"/>
+        <w:numPr>
+          <w:ilvl w:val="0"/>
+          <w:numId w:val="1007"/>
+        </w:numPr>
+      </w:pPr>
+      <w:r>
+        <w:rPr>
+          <w:b/>
+          <w:bCs/>
+        </w:rPr>
+        <w:t xml:space="preserve">Title:</w:t>
+      </w:r>
+      <w:r>
+        <w:t xml:space="preserve"> </w:t>
+      </w:r>
+      <w:r>
+        <w:t xml:space="preserve">Software Engineer Contractor</w:t>
+      </w:r>
+    </w:p>
+    <w:p>
+      <w:pPr>
         <w:pStyle w:val="FirstParagraph"/>
       </w:pPr>
       <w:r>
@@ -673,13 +728,13 @@
           <w:b/>
           <w:bCs/>
         </w:rPr>
-        <w:t xml:space="preserve">Title:</w:t>
-      </w:r>
-      <w:r>
-        <w:t xml:space="preserve"> </w:t>
-      </w:r>
-      <w:r>
-        <w:t xml:space="preserve">Software Engineer Contractor</w:t>
+        <w:t xml:space="preserve">Start Date:</w:t>
+      </w:r>
+      <w:r>
+        <w:t xml:space="preserve"> </w:t>
+      </w:r>
+      <w:r>
+        <w:t xml:space="preserve">March 2020</w:t>
       </w:r>
     </w:p>
     <w:p>
@@ -691,13 +746,13 @@
           <w:b/>
           <w:bCs/>
         </w:rPr>
-        <w:t xml:space="preserve">Duration:</w:t>
-      </w:r>
-      <w:r>
-        <w:t xml:space="preserve"> </w:t>
-      </w:r>
-      <w:r>
-        <w:t xml:space="preserve">March 2020 - September 2020</w:t>
+        <w:t xml:space="preserve">End Date:</w:t>
+      </w:r>
+      <w:r>
+        <w:t xml:space="preserve"> </w:t>
+      </w:r>
+      <w:r>
+        <w:t xml:space="preserve">September 2020</w:t>
       </w:r>
     </w:p>
     <w:p>
@@ -733,7 +788,7 @@
         <w:pStyle w:val="Compact"/>
         <w:numPr>
           <w:ilvl w:val="0"/>
-          <w:numId w:val="1005"/>
+          <w:numId w:val="1008"/>
         </w:numPr>
       </w:pPr>
       <w:r>
@@ -745,7 +800,7 @@
         <w:pStyle w:val="Compact"/>
         <w:numPr>
           <w:ilvl w:val="0"/>
-          <w:numId w:val="1005"/>
+          <w:numId w:val="1008"/>
         </w:numPr>
       </w:pPr>
       <w:r>
@@ -775,7 +830,7 @@
         <w:pStyle w:val="Compact"/>
         <w:numPr>
           <w:ilvl w:val="0"/>
-          <w:numId w:val="1006"/>
+          <w:numId w:val="1009"/>
         </w:numPr>
       </w:pPr>
       <w:r>
@@ -787,7 +842,7 @@
         <w:pStyle w:val="Compact"/>
         <w:numPr>
           <w:ilvl w:val="0"/>
-          <w:numId w:val="1006"/>
+          <w:numId w:val="1009"/>
         </w:numPr>
       </w:pPr>
       <w:r>
@@ -799,7 +854,7 @@
         <w:pStyle w:val="Compact"/>
         <w:numPr>
           <w:ilvl w:val="0"/>
-          <w:numId w:val="1006"/>
+          <w:numId w:val="1009"/>
         </w:numPr>
       </w:pPr>
       <w:r>
@@ -819,7 +874,7 @@
         <w:pStyle w:val="Compact"/>
         <w:numPr>
           <w:ilvl w:val="0"/>
-          <w:numId w:val="1007"/>
+          <w:numId w:val="1010"/>
         </w:numPr>
       </w:pPr>
       <w:r>
@@ -831,7 +886,7 @@
         <w:pStyle w:val="Compact"/>
         <w:numPr>
           <w:ilvl w:val="0"/>
-          <w:numId w:val="1007"/>
+          <w:numId w:val="1010"/>
         </w:numPr>
       </w:pPr>
       <w:r>
@@ -843,7 +898,7 @@
         <w:pStyle w:val="Compact"/>
         <w:numPr>
           <w:ilvl w:val="0"/>
-          <w:numId w:val="1007"/>
+          <w:numId w:val="1010"/>
         </w:numPr>
       </w:pPr>
       <w:r>
@@ -865,7 +920,7 @@
         <w:pStyle w:val="Compact"/>
         <w:numPr>
           <w:ilvl w:val="0"/>
-          <w:numId w:val="1008"/>
+          <w:numId w:val="1011"/>
         </w:numPr>
       </w:pPr>
       <w:r>
@@ -877,7 +932,7 @@
         <w:pStyle w:val="Compact"/>
         <w:numPr>
           <w:ilvl w:val="0"/>
-          <w:numId w:val="1008"/>
+          <w:numId w:val="1011"/>
         </w:numPr>
       </w:pPr>
       <w:r>
@@ -889,7 +944,7 @@
         <w:pStyle w:val="Compact"/>
         <w:numPr>
           <w:ilvl w:val="0"/>
-          <w:numId w:val="1008"/>
+          <w:numId w:val="1011"/>
         </w:numPr>
       </w:pPr>
       <w:r>
@@ -901,7 +956,7 @@
         <w:pStyle w:val="Compact"/>
         <w:numPr>
           <w:ilvl w:val="0"/>
-          <w:numId w:val="1008"/>
+          <w:numId w:val="1011"/>
         </w:numPr>
       </w:pPr>
       <w:r>
@@ -913,7 +968,7 @@
         <w:pStyle w:val="Compact"/>
         <w:numPr>
           <w:ilvl w:val="0"/>
-          <w:numId w:val="1008"/>
+          <w:numId w:val="1011"/>
         </w:numPr>
       </w:pPr>
       <w:r>
@@ -925,7 +980,7 @@
         <w:pStyle w:val="Compact"/>
         <w:numPr>
           <w:ilvl w:val="0"/>
-          <w:numId w:val="1008"/>
+          <w:numId w:val="1011"/>
         </w:numPr>
       </w:pPr>
       <w:r>
@@ -937,7 +992,7 @@
         <w:pStyle w:val="Compact"/>
         <w:numPr>
           <w:ilvl w:val="0"/>
-          <w:numId w:val="1008"/>
+          <w:numId w:val="1011"/>
         </w:numPr>
       </w:pPr>
       <w:r>
@@ -966,6 +1021,28 @@
     </w:p>
     <w:p>
       <w:pPr>
+        <w:pStyle w:val="Compact"/>
+        <w:numPr>
+          <w:ilvl w:val="0"/>
+          <w:numId w:val="1012"/>
+        </w:numPr>
+      </w:pPr>
+      <w:r>
+        <w:rPr>
+          <w:b/>
+          <w:bCs/>
+        </w:rPr>
+        <w:t xml:space="preserve">Title:</w:t>
+      </w:r>
+      <w:r>
+        <w:t xml:space="preserve"> </w:t>
+      </w:r>
+      <w:r>
+        <w:t xml:space="preserve">Application Programmer II</w:t>
+      </w:r>
+    </w:p>
+    <w:p>
+      <w:pPr>
         <w:pStyle w:val="FirstParagraph"/>
       </w:pPr>
       <w:r>
@@ -973,13 +1050,13 @@
           <w:b/>
           <w:bCs/>
         </w:rPr>
-        <w:t xml:space="preserve">Title:</w:t>
-      </w:r>
-      <w:r>
-        <w:t xml:space="preserve"> </w:t>
-      </w:r>
-      <w:r>
-        <w:t xml:space="preserve">Application Programmer II</w:t>
+        <w:t xml:space="preserve">Start Date:</w:t>
+      </w:r>
+      <w:r>
+        <w:t xml:space="preserve"> </w:t>
+      </w:r>
+      <w:r>
+        <w:t xml:space="preserve">June 2019</w:t>
       </w:r>
     </w:p>
     <w:p>
@@ -991,13 +1068,13 @@
           <w:b/>
           <w:bCs/>
         </w:rPr>
-        <w:t xml:space="preserve">Duration:</w:t>
-      </w:r>
-      <w:r>
-        <w:t xml:space="preserve"> </w:t>
-      </w:r>
-      <w:r>
-        <w:t xml:space="preserve">June 2019 - June 2020</w:t>
+        <w:t xml:space="preserve">End Date:</w:t>
+      </w:r>
+      <w:r>
+        <w:t xml:space="preserve"> </w:t>
+      </w:r>
+      <w:r>
+        <w:t xml:space="preserve">June 2020</w:t>
       </w:r>
     </w:p>
     <w:p>
@@ -1033,7 +1110,7 @@
         <w:pStyle w:val="Compact"/>
         <w:numPr>
           <w:ilvl w:val="0"/>
-          <w:numId w:val="1009"/>
+          <w:numId w:val="1013"/>
         </w:numPr>
       </w:pPr>
       <w:r>
@@ -1045,7 +1122,7 @@
         <w:pStyle w:val="Compact"/>
         <w:numPr>
           <w:ilvl w:val="0"/>
-          <w:numId w:val="1009"/>
+          <w:numId w:val="1013"/>
         </w:numPr>
       </w:pPr>
       <w:r>
@@ -1057,7 +1134,7 @@
         <w:pStyle w:val="Compact"/>
         <w:numPr>
           <w:ilvl w:val="0"/>
-          <w:numId w:val="1009"/>
+          <w:numId w:val="1013"/>
         </w:numPr>
       </w:pPr>
       <w:r>
@@ -1095,7 +1172,7 @@
         <w:pStyle w:val="Compact"/>
         <w:numPr>
           <w:ilvl w:val="0"/>
-          <w:numId w:val="1010"/>
+          <w:numId w:val="1014"/>
         </w:numPr>
       </w:pPr>
       <w:r>
@@ -1107,7 +1184,7 @@
         <w:pStyle w:val="Compact"/>
         <w:numPr>
           <w:ilvl w:val="0"/>
-          <w:numId w:val="1010"/>
+          <w:numId w:val="1014"/>
         </w:numPr>
       </w:pPr>
       <w:r>
@@ -1119,7 +1196,7 @@
         <w:pStyle w:val="Compact"/>
         <w:numPr>
           <w:ilvl w:val="0"/>
-          <w:numId w:val="1010"/>
+          <w:numId w:val="1014"/>
         </w:numPr>
       </w:pPr>
       <w:r>
@@ -1139,7 +1216,7 @@
         <w:pStyle w:val="Compact"/>
         <w:numPr>
           <w:ilvl w:val="0"/>
-          <w:numId w:val="1011"/>
+          <w:numId w:val="1015"/>
         </w:numPr>
       </w:pPr>
       <w:r>
@@ -1151,7 +1228,7 @@
         <w:pStyle w:val="Compact"/>
         <w:numPr>
           <w:ilvl w:val="0"/>
-          <w:numId w:val="1011"/>
+          <w:numId w:val="1015"/>
         </w:numPr>
       </w:pPr>
       <w:r>
@@ -1163,7 +1240,7 @@
         <w:pStyle w:val="Compact"/>
         <w:numPr>
           <w:ilvl w:val="0"/>
-          <w:numId w:val="1011"/>
+          <w:numId w:val="1015"/>
         </w:numPr>
       </w:pPr>
       <w:r>
@@ -1185,7 +1262,7 @@
         <w:pStyle w:val="Compact"/>
         <w:numPr>
           <w:ilvl w:val="0"/>
-          <w:numId w:val="1012"/>
+          <w:numId w:val="1016"/>
         </w:numPr>
       </w:pPr>
       <w:r>
@@ -1197,7 +1274,7 @@
         <w:pStyle w:val="Compact"/>
         <w:numPr>
           <w:ilvl w:val="0"/>
-          <w:numId w:val="1012"/>
+          <w:numId w:val="1016"/>
         </w:numPr>
       </w:pPr>
       <w:r>
@@ -1209,7 +1286,7 @@
         <w:pStyle w:val="Compact"/>
         <w:numPr>
           <w:ilvl w:val="0"/>
-          <w:numId w:val="1012"/>
+          <w:numId w:val="1016"/>
         </w:numPr>
       </w:pPr>
       <w:r>
@@ -1221,7 +1298,7 @@
         <w:pStyle w:val="Compact"/>
         <w:numPr>
           <w:ilvl w:val="0"/>
-          <w:numId w:val="1012"/>
+          <w:numId w:val="1016"/>
         </w:numPr>
       </w:pPr>
       <w:r>
@@ -1233,7 +1310,7 @@
         <w:pStyle w:val="Compact"/>
         <w:numPr>
           <w:ilvl w:val="0"/>
-          <w:numId w:val="1012"/>
+          <w:numId w:val="1016"/>
         </w:numPr>
       </w:pPr>
       <w:r>
@@ -1257,7 +1334,7 @@
         <w:pStyle w:val="Compact"/>
         <w:numPr>
           <w:ilvl w:val="0"/>
-          <w:numId w:val="1013"/>
+          <w:numId w:val="1017"/>
         </w:numPr>
       </w:pPr>
       <w:r>
@@ -1269,7 +1346,7 @@
         <w:pStyle w:val="Compact"/>
         <w:numPr>
           <w:ilvl w:val="0"/>
-          <w:numId w:val="1013"/>
+          <w:numId w:val="1017"/>
         </w:numPr>
       </w:pPr>
       <w:r>
@@ -1281,7 +1358,7 @@
         <w:pStyle w:val="Compact"/>
         <w:numPr>
           <w:ilvl w:val="0"/>
-          <w:numId w:val="1013"/>
+          <w:numId w:val="1017"/>
         </w:numPr>
       </w:pPr>
       <w:r>
@@ -1293,7 +1370,7 @@
         <w:pStyle w:val="Compact"/>
         <w:numPr>
           <w:ilvl w:val="0"/>
-          <w:numId w:val="1013"/>
+          <w:numId w:val="1017"/>
         </w:numPr>
       </w:pPr>
       <w:r>
@@ -1305,7 +1382,7 @@
         <w:pStyle w:val="Compact"/>
         <w:numPr>
           <w:ilvl w:val="0"/>
-          <w:numId w:val="1013"/>
+          <w:numId w:val="1017"/>
         </w:numPr>
       </w:pPr>
       <w:r>
@@ -1317,7 +1394,7 @@
         <w:pStyle w:val="Compact"/>
         <w:numPr>
           <w:ilvl w:val="0"/>
-          <w:numId w:val="1013"/>
+          <w:numId w:val="1017"/>
         </w:numPr>
       </w:pPr>
       <w:r>
@@ -1329,7 +1406,7 @@
         <w:pStyle w:val="Compact"/>
         <w:numPr>
           <w:ilvl w:val="0"/>
-          <w:numId w:val="1013"/>
+          <w:numId w:val="1017"/>
         </w:numPr>
       </w:pPr>
       <w:r>
@@ -1341,7 +1418,7 @@
         <w:pStyle w:val="Compact"/>
         <w:numPr>
           <w:ilvl w:val="0"/>
-          <w:numId w:val="1013"/>
+          <w:numId w:val="1017"/>
         </w:numPr>
       </w:pPr>
       <w:r>
@@ -1353,7 +1430,7 @@
         <w:pStyle w:val="Compact"/>
         <w:numPr>
           <w:ilvl w:val="0"/>
-          <w:numId w:val="1013"/>
+          <w:numId w:val="1017"/>
         </w:numPr>
       </w:pPr>
       <w:r>
@@ -1375,7 +1452,7 @@
         <w:pStyle w:val="Compact"/>
         <w:numPr>
           <w:ilvl w:val="0"/>
-          <w:numId w:val="1014"/>
+          <w:numId w:val="1018"/>
         </w:numPr>
       </w:pPr>
       <w:r>
@@ -1440,7 +1517,7 @@
         <w:pStyle w:val="Compact"/>
         <w:numPr>
           <w:ilvl w:val="0"/>
-          <w:numId w:val="1015"/>
+          <w:numId w:val="1019"/>
         </w:numPr>
       </w:pPr>
       <w:r>
@@ -1505,7 +1582,7 @@
         <w:pStyle w:val="Compact"/>
         <w:numPr>
           <w:ilvl w:val="0"/>
-          <w:numId w:val="1016"/>
+          <w:numId w:val="1020"/>
         </w:numPr>
       </w:pPr>
       <w:r>
@@ -1570,7 +1647,7 @@
         <w:pStyle w:val="Compact"/>
         <w:numPr>
           <w:ilvl w:val="0"/>
-          <w:numId w:val="1017"/>
+          <w:numId w:val="1021"/>
         </w:numPr>
       </w:pPr>
       <w:r>
@@ -1885,6 +1962,18 @@
     <w:abstractNumId w:val="991"/>
   </w:num>
   <w:num w:numId="1017">
+    <w:abstractNumId w:val="991"/>
+  </w:num>
+  <w:num w:numId="1018">
+    <w:abstractNumId w:val="991"/>
+  </w:num>
+  <w:num w:numId="1019">
+    <w:abstractNumId w:val="991"/>
+  </w:num>
+  <w:num w:numId="1020">
+    <w:abstractNumId w:val="991"/>
+  </w:num>
+  <w:num w:numId="1021">
     <w:abstractNumId w:val="991"/>
   </w:num>
 </w:numbering>

</xml_diff>

<commit_message>
Update CSS. Add info to Cornell Job
</commit_message>
<xml_diff>
--- a/target/resume.docx
+++ b/target/resume.docx
@@ -1107,6 +1107,14 @@
     </w:p>
     <w:p>
       <w:pPr>
+        <w:pStyle w:val="FirstParagraph"/>
+      </w:pPr>
+      <w:r>
+        <w:t xml:space="preserve">Improved genomic CSV digester application</w:t>
+      </w:r>
+    </w:p>
+    <w:p>
+      <w:pPr>
         <w:pStyle w:val="Compact"/>
         <w:numPr>
           <w:ilvl w:val="0"/>
@@ -1114,7 +1122,7 @@
         </w:numPr>
       </w:pPr>
       <w:r>
-        <w:t xml:space="preserve">Improved backend of genomic data ETL application</w:t>
+        <w:t xml:space="preserve">Simplified instruction file format, reducing redundancy and improving readability (V2)</w:t>
       </w:r>
     </w:p>
     <w:p>
@@ -1126,19 +1134,15 @@
         </w:numPr>
       </w:pPr>
       <w:r>
-        <w:t xml:space="preserve">Created CSV file digest framework</w:t>
-      </w:r>
-    </w:p>
-    <w:p>
-      <w:pPr>
-        <w:pStyle w:val="Compact"/>
-        <w:numPr>
-          <w:ilvl w:val="0"/>
-          <w:numId w:val="1013"/>
-        </w:numPr>
-      </w:pPr>
-      <w:r>
-        <w:t xml:space="preserve">Developed end-to-end testing framework</w:t>
+        <w:t xml:space="preserve">Rewrote digester to be generic; now uses Aspect Files that describe the CSV to be loaded (V3)</w:t>
+      </w:r>
+    </w:p>
+    <w:p>
+      <w:pPr>
+        <w:pStyle w:val="FirstParagraph"/>
+      </w:pPr>
+      <w:r>
+        <w:t xml:space="preserve">Wrote file translator to convert instructions files between V1, V2, and V3; written in Clojure(script) both as command line utility, and web app</w:t>
       </w:r>
     </w:p>
     <w:bookmarkEnd w:id="35"/>
@@ -1164,7 +1168,7 @@
         <w:pStyle w:val="BodyText"/>
       </w:pPr>
       <w:r>
-        <w:t xml:space="preserve">Created CSV file digest framework</w:t>
+        <w:t xml:space="preserve">Created CSV file digest framework (See Digester Project Below)</w:t>
       </w:r>
     </w:p>
     <w:p>
@@ -1208,7 +1212,7 @@
         <w:pStyle w:val="FirstParagraph"/>
       </w:pPr>
       <w:r>
-        <w:t xml:space="preserve">Developed framework for automated end-to-end testing; focused on composability, ease of use, and self-cleanup</w:t>
+        <w:t xml:space="preserve">Developed framework for automated end-to-end testing; focused on composability, ease of use, and self-cleanup (See Ernie Project Below)</w:t>
       </w:r>
     </w:p>
     <w:p>
@@ -1698,6 +1702,71 @@
       </w:r>
       <w:r>
         <w:t xml:space="preserve">https://github.com/Invocatis/scala3-algebraic-type-exploration</w:t>
+      </w:r>
+    </w:p>
+    <w:p>
+      <w:r>
+        <w:pict>
+          <v:rect style="width:0;height:1.5pt" o:hralign="center" o:hrstd="t" o:hr="t"/>
+        </w:pict>
+      </w:r>
+    </w:p>
+    <w:p>
+      <w:pPr>
+        <w:pStyle w:val="Compact"/>
+        <w:numPr>
+          <w:ilvl w:val="0"/>
+          <w:numId w:val="1022"/>
+        </w:numPr>
+      </w:pPr>
+      <w:r>
+        <w:rPr>
+          <w:b/>
+          <w:bCs/>
+        </w:rPr>
+        <w:t xml:space="preserve">Name:</w:t>
+      </w:r>
+      <w:r>
+        <w:t xml:space="preserve"> </w:t>
+      </w:r>
+      <w:r>
+        <w:t xml:space="preserve">CSV Digester</w:t>
+      </w:r>
+    </w:p>
+    <w:p>
+      <w:pPr>
+        <w:pStyle w:val="FirstParagraph"/>
+      </w:pPr>
+      <w:r>
+        <w:rPr>
+          <w:b/>
+          <w:bCs/>
+        </w:rPr>
+        <w:t xml:space="preserve">Description:</w:t>
+      </w:r>
+      <w:r>
+        <w:t xml:space="preserve"> </w:t>
+      </w:r>
+      <w:r>
+        <w:t xml:space="preserve">CSV ingestion and manipulation library</w:t>
+      </w:r>
+    </w:p>
+    <w:p>
+      <w:pPr>
+        <w:pStyle w:val="BodyText"/>
+      </w:pPr>
+      <w:r>
+        <w:rPr>
+          <w:b/>
+          <w:bCs/>
+        </w:rPr>
+        <w:t xml:space="preserve">Link:</w:t>
+      </w:r>
+      <w:r>
+        <w:t xml:space="preserve"> </w:t>
+      </w:r>
+      <w:r>
+        <w:t xml:space="preserve">https://bitbucket.org/gobiiproject/gobii.masticator/src/develop/</w:t>
       </w:r>
     </w:p>
     <w:bookmarkEnd w:id="41"/>
@@ -1974,6 +2043,9 @@
     <w:abstractNumId w:val="991"/>
   </w:num>
   <w:num w:numId="1021">
+    <w:abstractNumId w:val="991"/>
+  </w:num>
+  <w:num w:numId="1022">
     <w:abstractNumId w:val="991"/>
   </w:num>
 </w:numbering>

</xml_diff>